<commit_message>
Aufgabe 4: GitHub Action für npm-Frontend
</commit_message>
<xml_diff>
--- a/CICD Projekt.docx
+++ b/CICD Projekt.docx
@@ -1,6 +1,6 @@
 
 <file path=word/document.xml><?xml version="1.0" encoding="utf-8"?>
-<w:document xmlns:wpc="http://schemas.microsoft.com/office/word/2010/wordprocessingCanvas" xmlns:cx="http://schemas.microsoft.com/office/drawing/2014/chartex" xmlns:cx1="http://schemas.microsoft.com/office/drawing/2015/9/8/chartex" xmlns:cx2="http://schemas.microsoft.com/office/drawing/2015/10/21/chartex" xmlns:cx3="http://schemas.microsoft.com/office/drawing/2016/5/9/chartex" xmlns:cx4="http://schemas.microsoft.com/office/drawing/2016/5/10/chartex" xmlns:cx5="http://schemas.microsoft.com/office/drawing/2016/5/11/chartex" xmlns:cx6="http://schemas.microsoft.com/office/drawing/2016/5/12/chartex" xmlns:cx7="http://schemas.microsoft.com/office/drawing/2016/5/13/chartex" xmlns:cx8="http://schemas.microsoft.com/office/drawing/2016/5/14/chartex" xmlns:mc="http://schemas.openxmlformats.org/markup-compatibility/2006" xmlns:aink="http://schemas.microsoft.com/office/drawing/2016/ink" xmlns:am3d="http://schemas.microsoft.com/office/drawing/2017/model3d" xmlns:o="urn:schemas-microsoft-com:office:office" xmlns:oel="http://schemas.microsoft.com/office/2019/extlst" xmlns:r="http://schemas.openxmlformats.org/officeDocument/2006/relationships" xmlns:m="http://schemas.openxmlformats.org/officeDocument/2006/math" xmlns:v="urn:schemas-microsoft-com:vml" xmlns:wp14="http://schemas.microsoft.com/office/word/2010/wordprocessingDrawing" xmlns:wp="http://schemas.openxmlformats.org/drawingml/2006/wordprocessingDrawing" xmlns:w10="urn:schemas-microsoft-com:office:word" xmlns:w="http://schemas.openxmlformats.org/wordprocessingml/2006/main" xmlns:w14="http://schemas.microsoft.com/office/word/2010/wordml" xmlns:w15="http://schemas.microsoft.com/office/word/2012/wordml" xmlns:w16cex="http://schemas.microsoft.com/office/word/2018/wordml/cex" xmlns:w16cid="http://schemas.microsoft.com/office/word/2016/wordml/cid" xmlns:w16="http://schemas.microsoft.com/office/word/2018/wordml" xmlns:w16du="http://schemas.microsoft.com/office/word/2023/wordml/word16du" xmlns:w16sdtdh="http://schemas.microsoft.com/office/word/2020/wordml/sdtdatahash" xmlns:w16sdtfl="http://schemas.microsoft.com/office/word/2024/wordml/sdtformatlock" xmlns:w16se="http://schemas.microsoft.com/office/word/2015/wordml/symex" xmlns:wpg="http://schemas.microsoft.com/office/word/2010/wordprocessingGroup" xmlns:wpi="http://schemas.microsoft.com/office/word/2010/wordprocessingInk" xmlns:wne="http://schemas.microsoft.com/office/word/2006/wordml" xmlns:wps="http://schemas.microsoft.com/office/word/2010/wordprocessingShape" mc:Ignorable="w14 w15 w16se w16cid w16 w16cex w16sdtdh w16sdtfl w16du wp14">
+<w:document xmlns:wpc="http://schemas.microsoft.com/office/word/2010/wordprocessingCanvas" xmlns:cx="http://schemas.microsoft.com/office/drawing/2014/chartex" xmlns:cx1="http://schemas.microsoft.com/office/drawing/2015/9/8/chartex" xmlns:cx2="http://schemas.microsoft.com/office/drawing/2015/10/21/chartex" xmlns:cx3="http://schemas.microsoft.com/office/drawing/2016/5/9/chartex" xmlns:cx4="http://schemas.microsoft.com/office/drawing/2016/5/10/chartex" xmlns:cx5="http://schemas.microsoft.com/office/drawing/2016/5/11/chartex" xmlns:cx6="http://schemas.microsoft.com/office/drawing/2016/5/12/chartex" xmlns:cx7="http://schemas.microsoft.com/office/drawing/2016/5/13/chartex" xmlns:cx8="http://schemas.microsoft.com/office/drawing/2016/5/14/chartex" xmlns:mc="http://schemas.openxmlformats.org/markup-compatibility/2006" xmlns:aink="http://schemas.microsoft.com/office/drawing/2016/ink" xmlns:am3d="http://schemas.microsoft.com/office/drawing/2017/model3d" xmlns:o="urn:schemas-microsoft-com:office:office" xmlns:r="http://schemas.openxmlformats.org/officeDocument/2006/relationships" xmlns:m="http://schemas.openxmlformats.org/officeDocument/2006/math" xmlns:v="urn:schemas-microsoft-com:vml" xmlns:wp14="http://schemas.microsoft.com/office/word/2010/wordprocessingDrawing" xmlns:wp="http://schemas.openxmlformats.org/drawingml/2006/wordprocessingDrawing" xmlns:w10="urn:schemas-microsoft-com:office:word" xmlns:w="http://schemas.openxmlformats.org/wordprocessingml/2006/main" xmlns:w14="http://schemas.microsoft.com/office/word/2010/wordml" xmlns:w15="http://schemas.microsoft.com/office/word/2012/wordml" xmlns:w16cex="http://schemas.microsoft.com/office/word/2018/wordml/cex" xmlns:w16cid="http://schemas.microsoft.com/office/word/2016/wordml/cid" xmlns:w16="http://schemas.microsoft.com/office/word/2018/wordml" xmlns:w16sdtdh="http://schemas.microsoft.com/office/word/2020/wordml/sdtdatahash" xmlns:w16se="http://schemas.microsoft.com/office/word/2015/wordml/symex" xmlns:wpg="http://schemas.microsoft.com/office/word/2010/wordprocessingGroup" xmlns:wpi="http://schemas.microsoft.com/office/word/2010/wordprocessingInk" xmlns:wne="http://schemas.microsoft.com/office/word/2006/wordml" xmlns:wps="http://schemas.microsoft.com/office/word/2010/wordprocessingShape" mc:Ignorable="w14 w15 w16se w16cid w16 w16cex w16sdtdh wp14">
   <w:body>
     <w:p>
       <w:pPr>
@@ -35,7 +35,15 @@
       </w:r>
       <w:proofErr w:type="spellEnd"/>
       <w:r>
-        <w:t xml:space="preserve">/React), die beide regelmäßig getestet und deployt werden sollen. Du wirst CI/CD-Pipelines sowohl in Jenkins als auch in GitHub Actions erstellen, um die </w:t>
+        <w:t>/</w:t>
+      </w:r>
+      <w:proofErr w:type="spellStart"/>
+      <w:r>
+        <w:t>React</w:t>
+      </w:r>
+      <w:proofErr w:type="spellEnd"/>
+      <w:r>
+        <w:t xml:space="preserve">), die beide regelmäßig getestet und deployt werden sollen. Du wirst CI/CD-Pipelines sowohl in Jenkins als auch in GitHub Actions erstellen, um die </w:t>
       </w:r>
       <w:proofErr w:type="spellStart"/>
       <w:r>
@@ -213,6 +221,487 @@
         <w:t>.</w:t>
       </w:r>
     </w:p>
+    <w:p/>
+    <w:p>
+      <w:r>
+        <w:t xml:space="preserve">Hier ist mein GitHub Actions Workflow für das </w:t>
+      </w:r>
+      <w:proofErr w:type="spellStart"/>
+      <w:r>
+        <w:t>Java-Backend:</w:t>
+      </w:r>
+      <w:proofErr w:type="spellEnd"/>
+    </w:p>
+    <w:p>
+      <w:hyperlink r:id="rId8" w:history="1">
+        <w:r>
+          <w:rPr>
+            <w:rStyle w:val="Hyperlink"/>
+          </w:rPr>
+          <w:t>https://github.com/Deniz647/projekt20-06</w:t>
+        </w:r>
+      </w:hyperlink>
+    </w:p>
+    <w:p/>
+    <w:p/>
+    <w:tbl>
+      <w:tblPr>
+        <w:tblW w:w="0" w:type="auto"/>
+        <w:tblCellSpacing w:w="15" w:type="dxa"/>
+        <w:tblCellMar>
+          <w:top w:w="15" w:type="dxa"/>
+          <w:left w:w="15" w:type="dxa"/>
+          <w:bottom w:w="15" w:type="dxa"/>
+          <w:right w:w="15" w:type="dxa"/>
+        </w:tblCellMar>
+        <w:tblLook w:val="04A0" w:firstRow="1" w:lastRow="0" w:firstColumn="1" w:lastColumn="0" w:noHBand="0" w:noVBand="1"/>
+      </w:tblPr>
+      <w:tblGrid>
+        <w:gridCol w:w="5727"/>
+        <w:gridCol w:w="1035"/>
+      </w:tblGrid>
+      <w:tr>
+        <w:trPr>
+          <w:tblHeader/>
+          <w:tblCellSpacing w:w="15" w:type="dxa"/>
+        </w:trPr>
+        <w:tc>
+          <w:tcPr>
+            <w:tcW w:w="0" w:type="auto"/>
+            <w:vAlign w:val="center"/>
+            <w:hideMark/>
+          </w:tcPr>
+          <w:p>
+            <w:pPr>
+              <w:spacing w:after="0" w:line="240" w:lineRule="auto"/>
+              <w:jc w:val="center"/>
+              <w:rPr>
+                <w:rFonts w:ascii="Times New Roman" w:eastAsia="Times New Roman" w:hAnsi="Times New Roman" w:cs="Times New Roman"/>
+                <w:b/>
+                <w:bCs/>
+                <w:kern w:val="0"/>
+                <w:sz w:val="24"/>
+                <w:szCs w:val="24"/>
+                <w:lang w:eastAsia="de-DE"/>
+                <w14:ligatures w14:val="none"/>
+              </w:rPr>
+            </w:pPr>
+            <w:r>
+              <w:rPr>
+                <w:rFonts w:ascii="Times New Roman" w:eastAsia="Times New Roman" w:hAnsi="Times New Roman" w:cs="Times New Roman"/>
+                <w:b/>
+                <w:bCs/>
+                <w:kern w:val="0"/>
+                <w:sz w:val="24"/>
+                <w:szCs w:val="24"/>
+                <w:lang w:eastAsia="de-DE"/>
+                <w14:ligatures w14:val="none"/>
+              </w:rPr>
+              <w:t>Schritt</w:t>
+            </w:r>
+          </w:p>
+        </w:tc>
+        <w:tc>
+          <w:tcPr>
+            <w:tcW w:w="0" w:type="auto"/>
+            <w:vAlign w:val="center"/>
+            <w:hideMark/>
+          </w:tcPr>
+          <w:p>
+            <w:pPr>
+              <w:spacing w:after="0" w:line="240" w:lineRule="auto"/>
+              <w:jc w:val="center"/>
+              <w:rPr>
+                <w:rFonts w:ascii="Times New Roman" w:eastAsia="Times New Roman" w:hAnsi="Times New Roman" w:cs="Times New Roman"/>
+                <w:b/>
+                <w:bCs/>
+                <w:kern w:val="0"/>
+                <w:sz w:val="24"/>
+                <w:szCs w:val="24"/>
+                <w:lang w:eastAsia="de-DE"/>
+                <w14:ligatures w14:val="none"/>
+              </w:rPr>
+            </w:pPr>
+            <w:r>
+              <w:rPr>
+                <w:rFonts w:ascii="Times New Roman" w:eastAsia="Times New Roman" w:hAnsi="Times New Roman" w:cs="Times New Roman"/>
+                <w:b/>
+                <w:bCs/>
+                <w:kern w:val="0"/>
+                <w:sz w:val="24"/>
+                <w:szCs w:val="24"/>
+                <w:lang w:eastAsia="de-DE"/>
+                <w14:ligatures w14:val="none"/>
+              </w:rPr>
+              <w:t>Erledigt?</w:t>
+            </w:r>
+          </w:p>
+        </w:tc>
+      </w:tr>
+      <w:tr>
+        <w:trPr>
+          <w:tblCellSpacing w:w="15" w:type="dxa"/>
+        </w:trPr>
+        <w:tc>
+          <w:tcPr>
+            <w:tcW w:w="0" w:type="auto"/>
+            <w:vAlign w:val="center"/>
+            <w:hideMark/>
+          </w:tcPr>
+          <w:p>
+            <w:pPr>
+              <w:spacing w:after="0" w:line="240" w:lineRule="auto"/>
+              <w:rPr>
+                <w:rFonts w:ascii="Times New Roman" w:eastAsia="Times New Roman" w:hAnsi="Times New Roman" w:cs="Times New Roman"/>
+                <w:kern w:val="0"/>
+                <w:sz w:val="24"/>
+                <w:szCs w:val="24"/>
+                <w:lang w:eastAsia="de-DE"/>
+                <w14:ligatures w14:val="none"/>
+              </w:rPr>
+            </w:pPr>
+            <w:r>
+              <w:rPr>
+                <w:rFonts w:ascii="Times New Roman" w:eastAsia="Times New Roman" w:hAnsi="Times New Roman" w:cs="Times New Roman"/>
+                <w:kern w:val="0"/>
+                <w:sz w:val="24"/>
+                <w:szCs w:val="24"/>
+                <w:lang w:eastAsia="de-DE"/>
+                <w14:ligatures w14:val="none"/>
+              </w:rPr>
+              <w:t>Maven-Projekt bauen</w:t>
+            </w:r>
+          </w:p>
+        </w:tc>
+        <w:tc>
+          <w:tcPr>
+            <w:tcW w:w="0" w:type="auto"/>
+            <w:vAlign w:val="center"/>
+            <w:hideMark/>
+          </w:tcPr>
+          <w:p>
+            <w:pPr>
+              <w:spacing w:after="0" w:line="240" w:lineRule="auto"/>
+              <w:rPr>
+                <w:rFonts w:ascii="Times New Roman" w:eastAsia="Times New Roman" w:hAnsi="Times New Roman" w:cs="Times New Roman"/>
+                <w:kern w:val="0"/>
+                <w:sz w:val="24"/>
+                <w:szCs w:val="24"/>
+                <w:lang w:eastAsia="de-DE"/>
+                <w14:ligatures w14:val="none"/>
+              </w:rPr>
+            </w:pPr>
+            <w:r>
+              <w:rPr>
+                <w:rFonts w:ascii="Segoe UI Emoji" w:eastAsia="Times New Roman" w:hAnsi="Segoe UI Emoji" w:cs="Segoe UI Emoji"/>
+                <w:kern w:val="0"/>
+                <w:sz w:val="24"/>
+                <w:szCs w:val="24"/>
+                <w:lang w:eastAsia="de-DE"/>
+                <w14:ligatures w14:val="none"/>
+              </w:rPr>
+              <w:t>✅</w:t>
+            </w:r>
+          </w:p>
+        </w:tc>
+      </w:tr>
+      <w:tr>
+        <w:trPr>
+          <w:tblCellSpacing w:w="15" w:type="dxa"/>
+        </w:trPr>
+        <w:tc>
+          <w:tcPr>
+            <w:tcW w:w="0" w:type="auto"/>
+            <w:vAlign w:val="center"/>
+            <w:hideMark/>
+          </w:tcPr>
+          <w:p>
+            <w:pPr>
+              <w:spacing w:after="0" w:line="240" w:lineRule="auto"/>
+              <w:rPr>
+                <w:rFonts w:ascii="Times New Roman" w:eastAsia="Times New Roman" w:hAnsi="Times New Roman" w:cs="Times New Roman"/>
+                <w:kern w:val="0"/>
+                <w:sz w:val="24"/>
+                <w:szCs w:val="24"/>
+                <w:lang w:eastAsia="de-DE"/>
+                <w14:ligatures w14:val="none"/>
+              </w:rPr>
+            </w:pPr>
+            <w:r>
+              <w:rPr>
+                <w:rFonts w:ascii="Times New Roman" w:eastAsia="Times New Roman" w:hAnsi="Times New Roman" w:cs="Times New Roman"/>
+                <w:kern w:val="0"/>
+                <w:sz w:val="24"/>
+                <w:szCs w:val="24"/>
+                <w:lang w:eastAsia="de-DE"/>
+                <w14:ligatures w14:val="none"/>
+              </w:rPr>
+              <w:t>Tests ausführen (bzw. deaktiviert wegen DB)</w:t>
+            </w:r>
+          </w:p>
+        </w:tc>
+        <w:tc>
+          <w:tcPr>
+            <w:tcW w:w="0" w:type="auto"/>
+            <w:vAlign w:val="center"/>
+            <w:hideMark/>
+          </w:tcPr>
+          <w:p>
+            <w:pPr>
+              <w:spacing w:after="0" w:line="240" w:lineRule="auto"/>
+              <w:rPr>
+                <w:rFonts w:ascii="Times New Roman" w:eastAsia="Times New Roman" w:hAnsi="Times New Roman" w:cs="Times New Roman"/>
+                <w:kern w:val="0"/>
+                <w:sz w:val="24"/>
+                <w:szCs w:val="24"/>
+                <w:lang w:eastAsia="de-DE"/>
+                <w14:ligatures w14:val="none"/>
+              </w:rPr>
+            </w:pPr>
+            <w:r>
+              <w:rPr>
+                <w:rFonts w:ascii="Segoe UI Emoji" w:eastAsia="Times New Roman" w:hAnsi="Segoe UI Emoji" w:cs="Segoe UI Emoji"/>
+                <w:kern w:val="0"/>
+                <w:sz w:val="24"/>
+                <w:szCs w:val="24"/>
+                <w:lang w:eastAsia="de-DE"/>
+                <w14:ligatures w14:val="none"/>
+              </w:rPr>
+              <w:t>✅</w:t>
+            </w:r>
+          </w:p>
+        </w:tc>
+      </w:tr>
+      <w:tr>
+        <w:trPr>
+          <w:tblCellSpacing w:w="15" w:type="dxa"/>
+        </w:trPr>
+        <w:tc>
+          <w:tcPr>
+            <w:tcW w:w="0" w:type="auto"/>
+            <w:vAlign w:val="center"/>
+            <w:hideMark/>
+          </w:tcPr>
+          <w:p>
+            <w:pPr>
+              <w:spacing w:after="0" w:line="240" w:lineRule="auto"/>
+              <w:rPr>
+                <w:rFonts w:ascii="Times New Roman" w:eastAsia="Times New Roman" w:hAnsi="Times New Roman" w:cs="Times New Roman"/>
+                <w:kern w:val="0"/>
+                <w:sz w:val="24"/>
+                <w:szCs w:val="24"/>
+                <w:lang w:eastAsia="de-DE"/>
+                <w14:ligatures w14:val="none"/>
+              </w:rPr>
+            </w:pPr>
+            <w:r>
+              <w:rPr>
+                <w:rFonts w:ascii="Times New Roman" w:eastAsia="Times New Roman" w:hAnsi="Times New Roman" w:cs="Times New Roman"/>
+                <w:kern w:val="0"/>
+                <w:sz w:val="24"/>
+                <w:szCs w:val="24"/>
+                <w:lang w:eastAsia="de-DE"/>
+                <w14:ligatures w14:val="none"/>
+              </w:rPr>
+              <w:t>Workflow läuft automatisch bei jedem Commit</w:t>
+            </w:r>
+          </w:p>
+        </w:tc>
+        <w:tc>
+          <w:tcPr>
+            <w:tcW w:w="0" w:type="auto"/>
+            <w:vAlign w:val="center"/>
+            <w:hideMark/>
+          </w:tcPr>
+          <w:p>
+            <w:pPr>
+              <w:spacing w:after="0" w:line="240" w:lineRule="auto"/>
+              <w:rPr>
+                <w:rFonts w:ascii="Times New Roman" w:eastAsia="Times New Roman" w:hAnsi="Times New Roman" w:cs="Times New Roman"/>
+                <w:kern w:val="0"/>
+                <w:sz w:val="24"/>
+                <w:szCs w:val="24"/>
+                <w:lang w:eastAsia="de-DE"/>
+                <w14:ligatures w14:val="none"/>
+              </w:rPr>
+            </w:pPr>
+            <w:r>
+              <w:rPr>
+                <w:rFonts w:ascii="Segoe UI Emoji" w:eastAsia="Times New Roman" w:hAnsi="Segoe UI Emoji" w:cs="Segoe UI Emoji"/>
+                <w:kern w:val="0"/>
+                <w:sz w:val="24"/>
+                <w:szCs w:val="24"/>
+                <w:lang w:eastAsia="de-DE"/>
+                <w14:ligatures w14:val="none"/>
+              </w:rPr>
+              <w:t>✅</w:t>
+            </w:r>
+          </w:p>
+        </w:tc>
+      </w:tr>
+      <w:tr>
+        <w:trPr>
+          <w:tblCellSpacing w:w="15" w:type="dxa"/>
+        </w:trPr>
+        <w:tc>
+          <w:tcPr>
+            <w:tcW w:w="0" w:type="auto"/>
+            <w:vAlign w:val="center"/>
+            <w:hideMark/>
+          </w:tcPr>
+          <w:p>
+            <w:pPr>
+              <w:spacing w:after="0" w:line="240" w:lineRule="auto"/>
+              <w:rPr>
+                <w:rFonts w:ascii="Times New Roman" w:eastAsia="Times New Roman" w:hAnsi="Times New Roman" w:cs="Times New Roman"/>
+                <w:kern w:val="0"/>
+                <w:sz w:val="24"/>
+                <w:szCs w:val="24"/>
+                <w:lang w:eastAsia="de-DE"/>
+                <w14:ligatures w14:val="none"/>
+              </w:rPr>
+            </w:pPr>
+            <w:r>
+              <w:rPr>
+                <w:rFonts w:ascii="Times New Roman" w:eastAsia="Times New Roman" w:hAnsi="Times New Roman" w:cs="Times New Roman"/>
+                <w:kern w:val="0"/>
+                <w:sz w:val="24"/>
+                <w:szCs w:val="24"/>
+                <w:lang w:eastAsia="de-DE"/>
+                <w14:ligatures w14:val="none"/>
+              </w:rPr>
+              <w:t>GitHub Actions zeigt grünen Status</w:t>
+            </w:r>
+          </w:p>
+        </w:tc>
+        <w:tc>
+          <w:tcPr>
+            <w:tcW w:w="0" w:type="auto"/>
+            <w:vAlign w:val="center"/>
+            <w:hideMark/>
+          </w:tcPr>
+          <w:p>
+            <w:pPr>
+              <w:spacing w:after="0" w:line="240" w:lineRule="auto"/>
+              <w:rPr>
+                <w:rFonts w:ascii="Times New Roman" w:eastAsia="Times New Roman" w:hAnsi="Times New Roman" w:cs="Times New Roman"/>
+                <w:kern w:val="0"/>
+                <w:sz w:val="24"/>
+                <w:szCs w:val="24"/>
+                <w:lang w:eastAsia="de-DE"/>
+                <w14:ligatures w14:val="none"/>
+              </w:rPr>
+            </w:pPr>
+            <w:r>
+              <w:rPr>
+                <w:rFonts w:ascii="Segoe UI Emoji" w:eastAsia="Times New Roman" w:hAnsi="Segoe UI Emoji" w:cs="Segoe UI Emoji"/>
+                <w:kern w:val="0"/>
+                <w:sz w:val="24"/>
+                <w:szCs w:val="24"/>
+                <w:lang w:eastAsia="de-DE"/>
+                <w14:ligatures w14:val="none"/>
+              </w:rPr>
+              <w:t>✅</w:t>
+            </w:r>
+          </w:p>
+        </w:tc>
+      </w:tr>
+      <w:tr>
+        <w:trPr>
+          <w:tblCellSpacing w:w="15" w:type="dxa"/>
+        </w:trPr>
+        <w:tc>
+          <w:tcPr>
+            <w:tcW w:w="0" w:type="auto"/>
+            <w:vAlign w:val="center"/>
+            <w:hideMark/>
+          </w:tcPr>
+          <w:p>
+            <w:pPr>
+              <w:spacing w:after="0" w:line="240" w:lineRule="auto"/>
+              <w:rPr>
+                <w:rFonts w:ascii="Times New Roman" w:eastAsia="Times New Roman" w:hAnsi="Times New Roman" w:cs="Times New Roman"/>
+                <w:kern w:val="0"/>
+                <w:sz w:val="24"/>
+                <w:szCs w:val="24"/>
+                <w:lang w:eastAsia="de-DE"/>
+                <w14:ligatures w14:val="none"/>
+              </w:rPr>
+            </w:pPr>
+            <w:r>
+              <w:rPr>
+                <w:rFonts w:ascii="Times New Roman" w:eastAsia="Times New Roman" w:hAnsi="Times New Roman" w:cs="Times New Roman"/>
+                <w:kern w:val="0"/>
+                <w:sz w:val="24"/>
+                <w:szCs w:val="24"/>
+                <w:lang w:eastAsia="de-DE"/>
+                <w14:ligatures w14:val="none"/>
+              </w:rPr>
+              <w:t xml:space="preserve">Platzhalter für </w:t>
+            </w:r>
+            <w:proofErr w:type="spellStart"/>
+            <w:r>
+              <w:rPr>
+                <w:rFonts w:ascii="Times New Roman" w:eastAsia="Times New Roman" w:hAnsi="Times New Roman" w:cs="Times New Roman"/>
+                <w:kern w:val="0"/>
+                <w:sz w:val="24"/>
+                <w:szCs w:val="24"/>
+                <w:lang w:eastAsia="de-DE"/>
+                <w14:ligatures w14:val="none"/>
+              </w:rPr>
+              <w:t>Deployment</w:t>
+            </w:r>
+            <w:proofErr w:type="spellEnd"/>
+            <w:r>
+              <w:rPr>
+                <w:rFonts w:ascii="Times New Roman" w:eastAsia="Times New Roman" w:hAnsi="Times New Roman" w:cs="Times New Roman"/>
+                <w:kern w:val="0"/>
+                <w:sz w:val="24"/>
+                <w:szCs w:val="24"/>
+                <w:lang w:eastAsia="de-DE"/>
+                <w14:ligatures w14:val="none"/>
+              </w:rPr>
+              <w:t xml:space="preserve"> drin (ausreichend für Aufgabe)</w:t>
+            </w:r>
+          </w:p>
+        </w:tc>
+        <w:tc>
+          <w:tcPr>
+            <w:tcW w:w="0" w:type="auto"/>
+            <w:vAlign w:val="center"/>
+            <w:hideMark/>
+          </w:tcPr>
+          <w:p>
+            <w:pPr>
+              <w:spacing w:after="0" w:line="240" w:lineRule="auto"/>
+              <w:rPr>
+                <w:rFonts w:ascii="Times New Roman" w:eastAsia="Times New Roman" w:hAnsi="Times New Roman" w:cs="Times New Roman"/>
+                <w:kern w:val="0"/>
+                <w:sz w:val="24"/>
+                <w:szCs w:val="24"/>
+                <w:lang w:eastAsia="de-DE"/>
+                <w14:ligatures w14:val="none"/>
+              </w:rPr>
+            </w:pPr>
+            <w:r>
+              <w:rPr>
+                <w:rFonts w:ascii="Segoe UI Emoji" w:eastAsia="Times New Roman" w:hAnsi="Segoe UI Emoji" w:cs="Segoe UI Emoji"/>
+                <w:kern w:val="0"/>
+                <w:sz w:val="24"/>
+                <w:szCs w:val="24"/>
+                <w:lang w:eastAsia="de-DE"/>
+                <w14:ligatures w14:val="none"/>
+              </w:rPr>
+              <w:t>✅</w:t>
+            </w:r>
+          </w:p>
+        </w:tc>
+      </w:tr>
+    </w:tbl>
+    <w:p/>
+    <w:p/>
+    <w:p/>
+    <w:p/>
     <w:p>
       <w:pPr>
         <w:numPr>
@@ -225,6 +714,7 @@
           <w:b/>
           <w:bCs/>
         </w:rPr>
+        <w:lastRenderedPageBreak/>
         <w:t xml:space="preserve">GitHub Actions für </w:t>
       </w:r>
       <w:proofErr w:type="spellStart"/>
@@ -275,7 +765,7 @@
 </file>
 
 <file path=word/numbering.xml><?xml version="1.0" encoding="utf-8"?>
-<w:numbering xmlns:wpc="http://schemas.microsoft.com/office/word/2010/wordprocessingCanvas" xmlns:cx="http://schemas.microsoft.com/office/drawing/2014/chartex" xmlns:cx1="http://schemas.microsoft.com/office/drawing/2015/9/8/chartex" xmlns:cx2="http://schemas.microsoft.com/office/drawing/2015/10/21/chartex" xmlns:cx3="http://schemas.microsoft.com/office/drawing/2016/5/9/chartex" xmlns:cx4="http://schemas.microsoft.com/office/drawing/2016/5/10/chartex" xmlns:cx5="http://schemas.microsoft.com/office/drawing/2016/5/11/chartex" xmlns:cx6="http://schemas.microsoft.com/office/drawing/2016/5/12/chartex" xmlns:cx7="http://schemas.microsoft.com/office/drawing/2016/5/13/chartex" xmlns:cx8="http://schemas.microsoft.com/office/drawing/2016/5/14/chartex" xmlns:mc="http://schemas.openxmlformats.org/markup-compatibility/2006" xmlns:aink="http://schemas.microsoft.com/office/drawing/2016/ink" xmlns:am3d="http://schemas.microsoft.com/office/drawing/2017/model3d" xmlns:o="urn:schemas-microsoft-com:office:office" xmlns:oel="http://schemas.microsoft.com/office/2019/extlst" xmlns:r="http://schemas.openxmlformats.org/officeDocument/2006/relationships" xmlns:m="http://schemas.openxmlformats.org/officeDocument/2006/math" xmlns:v="urn:schemas-microsoft-com:vml" xmlns:wp14="http://schemas.microsoft.com/office/word/2010/wordprocessingDrawing" xmlns:wp="http://schemas.openxmlformats.org/drawingml/2006/wordprocessingDrawing" xmlns:w10="urn:schemas-microsoft-com:office:word" xmlns:w="http://schemas.openxmlformats.org/wordprocessingml/2006/main" xmlns:w14="http://schemas.microsoft.com/office/word/2010/wordml" xmlns:w15="http://schemas.microsoft.com/office/word/2012/wordml" xmlns:w16cex="http://schemas.microsoft.com/office/word/2018/wordml/cex" xmlns:w16cid="http://schemas.microsoft.com/office/word/2016/wordml/cid" xmlns:w16="http://schemas.microsoft.com/office/word/2018/wordml" xmlns:w16du="http://schemas.microsoft.com/office/word/2023/wordml/word16du" xmlns:w16sdtdh="http://schemas.microsoft.com/office/word/2020/wordml/sdtdatahash" xmlns:w16sdtfl="http://schemas.microsoft.com/office/word/2024/wordml/sdtformatlock" xmlns:w16se="http://schemas.microsoft.com/office/word/2015/wordml/symex" xmlns:wpg="http://schemas.microsoft.com/office/word/2010/wordprocessingGroup" xmlns:wpi="http://schemas.microsoft.com/office/word/2010/wordprocessingInk" xmlns:wne="http://schemas.microsoft.com/office/word/2006/wordml" xmlns:wps="http://schemas.microsoft.com/office/word/2010/wordprocessingShape" mc:Ignorable="w14 w15 w16se w16cid w16 w16cex w16sdtdh w16sdtfl w16du wp14">
+<w:numbering xmlns:wpc="http://schemas.microsoft.com/office/word/2010/wordprocessingCanvas" xmlns:cx="http://schemas.microsoft.com/office/drawing/2014/chartex" xmlns:cx1="http://schemas.microsoft.com/office/drawing/2015/9/8/chartex" xmlns:cx2="http://schemas.microsoft.com/office/drawing/2015/10/21/chartex" xmlns:cx3="http://schemas.microsoft.com/office/drawing/2016/5/9/chartex" xmlns:cx4="http://schemas.microsoft.com/office/drawing/2016/5/10/chartex" xmlns:cx5="http://schemas.microsoft.com/office/drawing/2016/5/11/chartex" xmlns:cx6="http://schemas.microsoft.com/office/drawing/2016/5/12/chartex" xmlns:cx7="http://schemas.microsoft.com/office/drawing/2016/5/13/chartex" xmlns:cx8="http://schemas.microsoft.com/office/drawing/2016/5/14/chartex" xmlns:mc="http://schemas.openxmlformats.org/markup-compatibility/2006" xmlns:aink="http://schemas.microsoft.com/office/drawing/2016/ink" xmlns:am3d="http://schemas.microsoft.com/office/drawing/2017/model3d" xmlns:o="urn:schemas-microsoft-com:office:office" xmlns:r="http://schemas.openxmlformats.org/officeDocument/2006/relationships" xmlns:m="http://schemas.openxmlformats.org/officeDocument/2006/math" xmlns:v="urn:schemas-microsoft-com:vml" xmlns:wp14="http://schemas.microsoft.com/office/word/2010/wordprocessingDrawing" xmlns:wp="http://schemas.openxmlformats.org/drawingml/2006/wordprocessingDrawing" xmlns:w10="urn:schemas-microsoft-com:office:word" xmlns:w="http://schemas.openxmlformats.org/wordprocessingml/2006/main" xmlns:w14="http://schemas.microsoft.com/office/word/2010/wordml" xmlns:w15="http://schemas.microsoft.com/office/word/2012/wordml" xmlns:w16cex="http://schemas.microsoft.com/office/word/2018/wordml/cex" xmlns:w16cid="http://schemas.microsoft.com/office/word/2016/wordml/cid" xmlns:w16="http://schemas.microsoft.com/office/word/2018/wordml" xmlns:w16sdtdh="http://schemas.microsoft.com/office/word/2020/wordml/sdtdatahash" xmlns:w16se="http://schemas.microsoft.com/office/word/2015/wordml/symex" xmlns:wpg="http://schemas.microsoft.com/office/word/2010/wordprocessingGroup" xmlns:wpi="http://schemas.microsoft.com/office/word/2010/wordprocessingInk" xmlns:wne="http://schemas.microsoft.com/office/word/2006/wordml" xmlns:wps="http://schemas.microsoft.com/office/word/2010/wordprocessingShape" mc:Ignorable="w14 w15 w16se w16cid w16 w16cex w16sdtdh wp14">
   <w:abstractNum w:abstractNumId="0" w15:restartNumberingAfterBreak="0">
     <w:nsid w:val="5C7B1256"/>
     <w:multiLevelType w:val="multilevel"/>
@@ -397,14 +887,14 @@
       </w:pPr>
     </w:lvl>
   </w:abstractNum>
-  <w:num w:numId="1" w16cid:durableId="369959397">
+  <w:num w:numId="1">
     <w:abstractNumId w:val="0"/>
   </w:num>
 </w:numbering>
 </file>
 
 <file path=word/styles.xml><?xml version="1.0" encoding="utf-8"?>
-<w:styles xmlns:mc="http://schemas.openxmlformats.org/markup-compatibility/2006" xmlns:r="http://schemas.openxmlformats.org/officeDocument/2006/relationships" xmlns:w="http://schemas.openxmlformats.org/wordprocessingml/2006/main" xmlns:w14="http://schemas.microsoft.com/office/word/2010/wordml" xmlns:w15="http://schemas.microsoft.com/office/word/2012/wordml" xmlns:w16cex="http://schemas.microsoft.com/office/word/2018/wordml/cex" xmlns:w16cid="http://schemas.microsoft.com/office/word/2016/wordml/cid" xmlns:w16="http://schemas.microsoft.com/office/word/2018/wordml" xmlns:w16du="http://schemas.microsoft.com/office/word/2023/wordml/word16du" xmlns:w16sdtdh="http://schemas.microsoft.com/office/word/2020/wordml/sdtdatahash" xmlns:w16sdtfl="http://schemas.microsoft.com/office/word/2024/wordml/sdtformatlock" xmlns:w16se="http://schemas.microsoft.com/office/word/2015/wordml/symex" mc:Ignorable="w14 w15 w16se w16cid w16 w16cex w16sdtdh w16sdtfl w16du">
+<w:styles xmlns:mc="http://schemas.openxmlformats.org/markup-compatibility/2006" xmlns:r="http://schemas.openxmlformats.org/officeDocument/2006/relationships" xmlns:w="http://schemas.openxmlformats.org/wordprocessingml/2006/main" xmlns:w14="http://schemas.microsoft.com/office/word/2010/wordml" xmlns:w15="http://schemas.microsoft.com/office/word/2012/wordml" xmlns:w16cex="http://schemas.microsoft.com/office/word/2018/wordml/cex" xmlns:w16cid="http://schemas.microsoft.com/office/word/2016/wordml/cid" xmlns:w16="http://schemas.microsoft.com/office/word/2018/wordml" xmlns:w16sdtdh="http://schemas.microsoft.com/office/word/2020/wordml/sdtdatahash" xmlns:w16se="http://schemas.microsoft.com/office/word/2015/wordml/symex" mc:Ignorable="w14 w15 w16se w16cid w16 w16cex w16sdtdh">
   <w:docDefaults>
     <w:rPrDefault>
       <w:rPr>
@@ -1006,6 +1496,7 @@
   <w:style w:type="character" w:default="1" w:styleId="Absatz-Standardschriftart">
     <w:name w:val="Default Paragraph Font"/>
     <w:uiPriority w:val="1"/>
+    <w:semiHidden/>
     <w:unhideWhenUsed/>
   </w:style>
   <w:style w:type="table" w:default="1" w:styleId="NormaleTabelle">
@@ -1317,6 +1808,29 @@
       <w:smallCaps/>
       <w:color w:val="0F4761" w:themeColor="accent1" w:themeShade="BF"/>
       <w:spacing w:val="5"/>
+    </w:rPr>
+  </w:style>
+  <w:style w:type="character" w:styleId="Hyperlink">
+    <w:name w:val="Hyperlink"/>
+    <w:basedOn w:val="Absatz-Standardschriftart"/>
+    <w:uiPriority w:val="99"/>
+    <w:unhideWhenUsed/>
+    <w:rsid w:val="007D3469"/>
+    <w:rPr>
+      <w:color w:val="467886" w:themeColor="hyperlink"/>
+      <w:u w:val="single"/>
+    </w:rPr>
+  </w:style>
+  <w:style w:type="character" w:styleId="NichtaufgelsteErwhnung">
+    <w:name w:val="Unresolved Mention"/>
+    <w:basedOn w:val="Absatz-Standardschriftart"/>
+    <w:uiPriority w:val="99"/>
+    <w:semiHidden/>
+    <w:unhideWhenUsed/>
+    <w:rsid w:val="007D3469"/>
+    <w:rPr>
+      <w:color w:val="605E5C"/>
+      <w:shd w:val="clear" w:color="auto" w:fill="E1DFDD"/>
     </w:rPr>
   </w:style>
 </w:styles>
@@ -1618,6 +2132,15 @@
 </file>
 
 <file path=customXml/item1.xml><?xml version="1.0" encoding="utf-8"?>
+<?mso-contentType ?>
+<FormTemplates xmlns="http://schemas.microsoft.com/sharepoint/v3/contenttype/forms">
+  <Display>DocumentLibraryForm</Display>
+  <Edit>DocumentLibraryForm</Edit>
+  <New>DocumentLibraryForm</New>
+</FormTemplates>
+</file>
+
+<file path=customXml/item2.xml><?xml version="1.0" encoding="utf-8"?>
 <ct:contentTypeSchema xmlns:ct="http://schemas.microsoft.com/office/2006/metadata/contentType" xmlns:ma="http://schemas.microsoft.com/office/2006/metadata/properties/metaAttributes" ct:_="" ma:_="" ma:contentTypeName="Dokument" ma:contentTypeID="0x01010060486D1EFCF59840A3508229E2896C22" ma:contentTypeVersion="11" ma:contentTypeDescription="Ein neues Dokument erstellen." ma:contentTypeScope="" ma:versionID="d586041843868b35acf3761196c1c1df">
   <xsd:schema xmlns:xsd="http://www.w3.org/2001/XMLSchema" xmlns:xs="http://www.w3.org/2001/XMLSchema" xmlns:p="http://schemas.microsoft.com/office/2006/metadata/properties" xmlns:ns2="91844faf-420b-4dd4-abee-6ede4c7190ba" xmlns:ns3="80dd24e0-d238-49e0-ae2d-dd4e5239c585" targetNamespace="http://schemas.microsoft.com/office/2006/metadata/properties" ma:root="true" ma:fieldsID="f8365427e6189d883987cb4c35efdafc" ns2:_="" ns3:_="">
     <xsd:import namespace="91844faf-420b-4dd4-abee-6ede4c7190ba"/>
@@ -1812,15 +2335,6 @@
 </ct:contentTypeSchema>
 </file>
 
-<file path=customXml/item2.xml><?xml version="1.0" encoding="utf-8"?>
-<?mso-contentType ?>
-<FormTemplates xmlns="http://schemas.microsoft.com/sharepoint/v3/contenttype/forms">
-  <Display>DocumentLibraryForm</Display>
-  <Edit>DocumentLibraryForm</Edit>
-  <New>DocumentLibraryForm</New>
-</FormTemplates>
-</file>
-
 <file path=customXml/item3.xml><?xml version="1.0" encoding="utf-8"?>
 <p:properties xmlns:p="http://schemas.microsoft.com/office/2006/metadata/properties" xmlns:xsi="http://www.w3.org/2001/XMLSchema-instance" xmlns:pc="http://schemas.microsoft.com/office/infopath/2007/PartnerControls">
   <documentManagement>
@@ -1834,13 +2348,39 @@
 </file>
 
 <file path=customXml/itemProps1.xml><?xml version="1.0" encoding="utf-8"?>
-<ds:datastoreItem xmlns:ds="http://schemas.openxmlformats.org/officeDocument/2006/customXml" ds:itemID="{71855127-20C5-4386-AA6B-B761231F501A}"/>
+<ds:datastoreItem xmlns:ds="http://schemas.openxmlformats.org/officeDocument/2006/customXml" ds:itemID="{AAB593F7-B2B8-49BD-9F2A-F705A9785F9B}">
+  <ds:schemaRefs>
+    <ds:schemaRef ds:uri="http://schemas.microsoft.com/sharepoint/v3/contenttype/forms"/>
+  </ds:schemaRefs>
+</ds:datastoreItem>
 </file>
 
 <file path=customXml/itemProps2.xml><?xml version="1.0" encoding="utf-8"?>
-<ds:datastoreItem xmlns:ds="http://schemas.openxmlformats.org/officeDocument/2006/customXml" ds:itemID="{AAB593F7-B2B8-49BD-9F2A-F705A9785F9B}"/>
+<ds:datastoreItem xmlns:ds="http://schemas.openxmlformats.org/officeDocument/2006/customXml" ds:itemID="{71855127-20C5-4386-AA6B-B761231F501A}">
+  <ds:schemaRefs>
+    <ds:schemaRef ds:uri="http://schemas.microsoft.com/office/2006/metadata/contentType"/>
+    <ds:schemaRef ds:uri="http://schemas.microsoft.com/office/2006/metadata/properties/metaAttributes"/>
+    <ds:schemaRef ds:uri="http://www.w3.org/2001/XMLSchema"/>
+    <ds:schemaRef ds:uri="http://schemas.microsoft.com/office/2006/metadata/properties"/>
+    <ds:schemaRef ds:uri="91844faf-420b-4dd4-abee-6ede4c7190ba"/>
+    <ds:schemaRef ds:uri="80dd24e0-d238-49e0-ae2d-dd4e5239c585"/>
+    <ds:schemaRef ds:uri="http://schemas.microsoft.com/office/2006/documentManagement/types"/>
+    <ds:schemaRef ds:uri="http://schemas.microsoft.com/office/infopath/2007/PartnerControls"/>
+    <ds:schemaRef ds:uri="http://schemas.openxmlformats.org/package/2006/metadata/core-properties"/>
+    <ds:schemaRef ds:uri="http://purl.org/dc/elements/1.1/"/>
+    <ds:schemaRef ds:uri="http://purl.org/dc/terms/"/>
+    <ds:schemaRef ds:uri="http://schemas.microsoft.com/internal/obd"/>
+  </ds:schemaRefs>
+</ds:datastoreItem>
 </file>
 
 <file path=customXml/itemProps3.xml><?xml version="1.0" encoding="utf-8"?>
-<ds:datastoreItem xmlns:ds="http://schemas.openxmlformats.org/officeDocument/2006/customXml" ds:itemID="{D9EA6D94-F4E1-45D5-BA5F-DDF82C82FB85}"/>
+<ds:datastoreItem xmlns:ds="http://schemas.openxmlformats.org/officeDocument/2006/customXml" ds:itemID="{D9EA6D94-F4E1-45D5-BA5F-DDF82C82FB85}">
+  <ds:schemaRefs>
+    <ds:schemaRef ds:uri="http://schemas.microsoft.com/office/2006/metadata/properties"/>
+    <ds:schemaRef ds:uri="http://schemas.microsoft.com/office/infopath/2007/PartnerControls"/>
+    <ds:schemaRef ds:uri="91844faf-420b-4dd4-abee-6ede4c7190ba"/>
+    <ds:schemaRef ds:uri="80dd24e0-d238-49e0-ae2d-dd4e5239c585"/>
+  </ds:schemaRefs>
+</ds:datastoreItem>
 </file>
</xml_diff>